<commit_message>
Chỉnh sửa đề cương, thêm sơ đồ use-case
</commit_message>
<xml_diff>
--- a/Đề cương PBL3.docx
+++ b/Đề cương PBL3.docx
@@ -183,7 +183,69 @@
         <w:rPr>
           <w:lang w:val="en-US"/>
         </w:rPr>
-        <w:t>Quản</w:t>
+        <w:t>Xây</w:t>
+      </w:r>
+      <w:proofErr w:type="spellEnd"/>
+      <w:r>
+        <w:rPr>
+          <w:lang w:val="en-US"/>
+        </w:rPr>
+        <w:t xml:space="preserve"> </w:t>
+      </w:r>
+      <w:proofErr w:type="spellStart"/>
+      <w:r>
+        <w:rPr>
+          <w:lang w:val="en-US"/>
+        </w:rPr>
+        <w:t>dựng</w:t>
+      </w:r>
+      <w:proofErr w:type="spellEnd"/>
+      <w:r>
+        <w:rPr>
+          <w:lang w:val="en-US"/>
+        </w:rPr>
+        <w:t xml:space="preserve"> </w:t>
+      </w:r>
+      <w:proofErr w:type="spellStart"/>
+      <w:r>
+        <w:rPr>
+          <w:lang w:val="en-US"/>
+        </w:rPr>
+        <w:t>phần</w:t>
+      </w:r>
+      <w:proofErr w:type="spellEnd"/>
+      <w:r>
+        <w:rPr>
+          <w:lang w:val="en-US"/>
+        </w:rPr>
+        <w:t xml:space="preserve"> </w:t>
+      </w:r>
+      <w:proofErr w:type="spellStart"/>
+      <w:r>
+        <w:rPr>
+          <w:lang w:val="en-US"/>
+        </w:rPr>
+        <w:t>mềm</w:t>
+      </w:r>
+      <w:proofErr w:type="spellEnd"/>
+      <w:r>
+        <w:rPr>
+          <w:lang w:val="en-US"/>
+        </w:rPr>
+        <w:t xml:space="preserve"> </w:t>
+      </w:r>
+      <w:proofErr w:type="spellStart"/>
+      <w:r>
+        <w:rPr>
+          <w:lang w:val="en-US"/>
+        </w:rPr>
+        <w:t>q</w:t>
+      </w:r>
+      <w:r>
+        <w:rPr>
+          <w:lang w:val="en-US"/>
+        </w:rPr>
+        <w:t>uản</w:t>
       </w:r>
       <w:proofErr w:type="spellEnd"/>
       <w:r>
@@ -218,7 +280,13 @@
         <w:rPr>
           <w:lang w:val="en-US"/>
         </w:rPr>
-        <w:t xml:space="preserve"> cafe</w:t>
+        <w:t xml:space="preserve"> </w:t>
+      </w:r>
+      <w:r>
+        <w:rPr>
+          <w:lang w:val="en-US"/>
+        </w:rPr>
+        <w:t>café.</w:t>
       </w:r>
     </w:p>
     <w:p>
@@ -266,21 +334,145 @@
         <w:t>viên</w:t>
       </w:r>
       <w:proofErr w:type="spellEnd"/>
-    </w:p>
-    <w:p>
+      <w:r>
+        <w:rPr>
+          <w:lang w:val="en-US"/>
+        </w:rPr>
+        <w:t>.</w:t>
+      </w:r>
+    </w:p>
+    <w:p>
+      <w:pPr>
+        <w:rPr>
+          <w:lang w:val="en-US"/>
+        </w:rPr>
+      </w:pPr>
       <w:r>
         <w:t>Quản lý nhập xuấ</w:t>
       </w:r>
       <w:r>
         <w:t>t hàng hóa</w:t>
       </w:r>
-    </w:p>
-    <w:p>
+      <w:r>
+        <w:rPr>
+          <w:lang w:val="en-US"/>
+        </w:rPr>
+        <w:t>.</w:t>
+      </w:r>
+    </w:p>
+    <w:p>
+      <w:pPr>
+        <w:rPr>
+          <w:lang w:val="en-US"/>
+        </w:rPr>
+      </w:pPr>
+      <w:proofErr w:type="spellStart"/>
+      <w:r>
+        <w:rPr>
+          <w:lang w:val="en-US"/>
+        </w:rPr>
+        <w:t>Quản</w:t>
+      </w:r>
+      <w:proofErr w:type="spellEnd"/>
+      <w:r>
+        <w:rPr>
+          <w:lang w:val="en-US"/>
+        </w:rPr>
+        <w:t xml:space="preserve"> </w:t>
+      </w:r>
+      <w:proofErr w:type="spellStart"/>
+      <w:r>
+        <w:rPr>
+          <w:lang w:val="en-US"/>
+        </w:rPr>
+        <w:t>lý</w:t>
+      </w:r>
+      <w:proofErr w:type="spellEnd"/>
+      <w:r>
+        <w:rPr>
+          <w:lang w:val="en-US"/>
+        </w:rPr>
+        <w:t xml:space="preserve"> </w:t>
+      </w:r>
+      <w:proofErr w:type="spellStart"/>
+      <w:r>
+        <w:rPr>
+          <w:lang w:val="en-US"/>
+        </w:rPr>
+        <w:t>tình</w:t>
+      </w:r>
+      <w:proofErr w:type="spellEnd"/>
+      <w:r>
+        <w:rPr>
+          <w:lang w:val="en-US"/>
+        </w:rPr>
+        <w:t xml:space="preserve"> </w:t>
+      </w:r>
+      <w:proofErr w:type="spellStart"/>
+      <w:r>
+        <w:rPr>
+          <w:lang w:val="en-US"/>
+        </w:rPr>
+        <w:t>trạng</w:t>
+      </w:r>
+      <w:proofErr w:type="spellEnd"/>
+      <w:r>
+        <w:rPr>
+          <w:lang w:val="en-US"/>
+        </w:rPr>
+        <w:t xml:space="preserve"> </w:t>
+      </w:r>
+      <w:proofErr w:type="spellStart"/>
+      <w:r>
+        <w:rPr>
+          <w:lang w:val="en-US"/>
+        </w:rPr>
+        <w:t>dụng</w:t>
+      </w:r>
+      <w:proofErr w:type="spellEnd"/>
+      <w:r>
+        <w:rPr>
+          <w:lang w:val="en-US"/>
+        </w:rPr>
+        <w:t xml:space="preserve"> </w:t>
+      </w:r>
+      <w:proofErr w:type="spellStart"/>
+      <w:r>
+        <w:rPr>
+          <w:lang w:val="en-US"/>
+        </w:rPr>
+        <w:t>cụ</w:t>
+      </w:r>
+      <w:proofErr w:type="spellEnd"/>
+      <w:r>
+        <w:rPr>
+          <w:lang w:val="en-US"/>
+        </w:rPr>
+        <w:t>.</w:t>
+      </w:r>
+    </w:p>
+    <w:p>
+      <w:pPr>
+        <w:rPr>
+          <w:lang w:val="en-US"/>
+        </w:rPr>
+      </w:pPr>
       <w:r>
         <w:t>Quản lý hóa đơn thu chi</w:t>
       </w:r>
-    </w:p>
-    <w:p>
+      <w:r>
+        <w:rPr>
+          <w:lang w:val="en-US"/>
+        </w:rPr>
+        <w:t>.</w:t>
+      </w:r>
+    </w:p>
+    <w:p>
+      <w:pPr>
+        <w:rPr>
+          <w:lang w:val="en-US"/>
+        </w:rPr>
+      </w:pPr>
       <w:r>
         <w:t>Quản lý số</w:t>
       </w:r>
@@ -292,6 +484,12 @@
       </w:r>
       <w:r>
         <w:t>ng bàn</w:t>
+      </w:r>
+      <w:r>
+        <w:rPr>
+          <w:lang w:val="en-US"/>
+        </w:rPr>
+        <w:t>.</w:t>
       </w:r>
     </w:p>
     <w:p>
@@ -305,7 +503,12 @@
       <w:bookmarkStart w:id="4" w:name="_lcei3f7gjdqj" w:colFirst="0" w:colLast="0"/>
       <w:bookmarkEnd w:id="4"/>
       <w:r>
-        <w:t>Input / Output của bài toán</w:t>
+        <w:t>Input / Output của</w:t>
+      </w:r>
+      <w:bookmarkStart w:id="5" w:name="_GoBack"/>
+      <w:bookmarkEnd w:id="5"/>
+      <w:r>
+        <w:t xml:space="preserve"> bài toán</w:t>
       </w:r>
     </w:p>
     <w:p>
@@ -313,8 +516,8 @@
         <w:pStyle w:val="Heading3"/>
         <w:ind w:firstLine="720"/>
       </w:pPr>
-      <w:bookmarkStart w:id="5" w:name="_yg8ufdtu6vhi" w:colFirst="0" w:colLast="0"/>
-      <w:bookmarkEnd w:id="5"/>
+      <w:bookmarkStart w:id="6" w:name="_yg8ufdtu6vhi" w:colFirst="0" w:colLast="0"/>
+      <w:bookmarkEnd w:id="6"/>
       <w:r>
         <w:t>Input:</w:t>
       </w:r>
@@ -325,28 +528,28 @@
         <w:rPr>
           <w:lang w:val="en-US"/>
         </w:rPr>
-        <w:t>Danh</w:t>
-      </w:r>
-      <w:proofErr w:type="spellEnd"/>
-      <w:r>
-        <w:rPr>
-          <w:lang w:val="en-US"/>
-        </w:rPr>
-        <w:t xml:space="preserve"> </w:t>
-      </w:r>
-      <w:proofErr w:type="spellStart"/>
-      <w:r>
-        <w:rPr>
-          <w:lang w:val="en-US"/>
-        </w:rPr>
-        <w:t>sách</w:t>
-      </w:r>
-      <w:proofErr w:type="spellEnd"/>
-      <w:r>
-        <w:rPr>
-          <w:lang w:val="en-US"/>
-        </w:rPr>
-        <w:t xml:space="preserve"> </w:t>
+        <w:t>Ghi</w:t>
+      </w:r>
+      <w:proofErr w:type="spellEnd"/>
+      <w:r>
+        <w:rPr>
+          <w:lang w:val="en-US"/>
+        </w:rPr>
+        <w:t xml:space="preserve"> </w:t>
+      </w:r>
+      <w:proofErr w:type="spellStart"/>
+      <w:r>
+        <w:rPr>
+          <w:lang w:val="en-US"/>
+        </w:rPr>
+        <w:t>chép</w:t>
+      </w:r>
+      <w:proofErr w:type="spellEnd"/>
+      <w:r>
+        <w:rPr>
+          <w:lang w:val="en-US"/>
+        </w:rPr>
+        <w:t xml:space="preserve"> order </w:t>
       </w:r>
       <w:proofErr w:type="spellStart"/>
       <w:r>
@@ -371,29 +574,372 @@
       </w:r>
       <w:proofErr w:type="spellEnd"/>
       <w:r>
-        <w:t xml:space="preserve"> khách sử dụ</w:t>
-      </w:r>
-      <w:r>
-        <w:t>ng</w:t>
-      </w:r>
-    </w:p>
-    <w:p>
-      <w:r>
-        <w:t>Số lượng hàng hóa nhập và xuất kho</w:t>
-      </w:r>
-    </w:p>
-    <w:p>
-      <w:pPr>
-        <w:rPr>
-          <w:lang w:val="en-US"/>
-        </w:rPr>
-      </w:pPr>
-      <w:proofErr w:type="spellStart"/>
-      <w:r>
-        <w:rPr>
-          <w:lang w:val="en-US"/>
-        </w:rPr>
-        <w:t>Thời</w:t>
+        <w:rPr>
+          <w:lang w:val="en-US"/>
+        </w:rPr>
+        <w:t xml:space="preserve"> </w:t>
+      </w:r>
+      <w:proofErr w:type="spellStart"/>
+      <w:r>
+        <w:rPr>
+          <w:lang w:val="en-US"/>
+        </w:rPr>
+        <w:t>khách</w:t>
+      </w:r>
+      <w:proofErr w:type="spellEnd"/>
+      <w:r>
+        <w:rPr>
+          <w:lang w:val="en-US"/>
+        </w:rPr>
+        <w:t xml:space="preserve"> </w:t>
+      </w:r>
+      <w:proofErr w:type="spellStart"/>
+      <w:r>
+        <w:rPr>
+          <w:lang w:val="en-US"/>
+        </w:rPr>
+        <w:t>sử</w:t>
+      </w:r>
+      <w:proofErr w:type="spellEnd"/>
+      <w:r>
+        <w:rPr>
+          <w:lang w:val="en-US"/>
+        </w:rPr>
+        <w:t xml:space="preserve"> </w:t>
+      </w:r>
+      <w:proofErr w:type="spellStart"/>
+      <w:r>
+        <w:rPr>
+          <w:lang w:val="en-US"/>
+        </w:rPr>
+        <w:t>dụng</w:t>
+      </w:r>
+      <w:proofErr w:type="spellEnd"/>
+      <w:r>
+        <w:rPr>
+          <w:lang w:val="en-US"/>
+        </w:rPr>
+        <w:t>.</w:t>
+      </w:r>
+    </w:p>
+    <w:p>
+      <w:pPr>
+        <w:rPr>
+          <w:lang w:val="en-US"/>
+        </w:rPr>
+      </w:pPr>
+      <w:proofErr w:type="spellStart"/>
+      <w:r>
+        <w:rPr>
+          <w:lang w:val="en-US"/>
+        </w:rPr>
+        <w:t>Quản</w:t>
+      </w:r>
+      <w:proofErr w:type="spellEnd"/>
+      <w:r>
+        <w:rPr>
+          <w:lang w:val="en-US"/>
+        </w:rPr>
+        <w:t xml:space="preserve"> </w:t>
+      </w:r>
+      <w:proofErr w:type="spellStart"/>
+      <w:r>
+        <w:rPr>
+          <w:lang w:val="en-US"/>
+        </w:rPr>
+        <w:t>lý</w:t>
+      </w:r>
+      <w:proofErr w:type="spellEnd"/>
+      <w:r>
+        <w:rPr>
+          <w:lang w:val="en-US"/>
+        </w:rPr>
+        <w:t xml:space="preserve"> </w:t>
+      </w:r>
+      <w:proofErr w:type="spellStart"/>
+      <w:r>
+        <w:rPr>
+          <w:lang w:val="en-US"/>
+        </w:rPr>
+        <w:t>hàng</w:t>
+      </w:r>
+      <w:proofErr w:type="spellEnd"/>
+      <w:r>
+        <w:rPr>
+          <w:lang w:val="en-US"/>
+        </w:rPr>
+        <w:t xml:space="preserve"> </w:t>
+      </w:r>
+      <w:proofErr w:type="spellStart"/>
+      <w:r>
+        <w:rPr>
+          <w:lang w:val="en-US"/>
+        </w:rPr>
+        <w:t>hóa</w:t>
+      </w:r>
+      <w:proofErr w:type="spellEnd"/>
+      <w:r>
+        <w:rPr>
+          <w:lang w:val="en-US"/>
+        </w:rPr>
+        <w:t xml:space="preserve">, </w:t>
+      </w:r>
+      <w:proofErr w:type="spellStart"/>
+      <w:r>
+        <w:rPr>
+          <w:lang w:val="en-US"/>
+        </w:rPr>
+        <w:t>dụng</w:t>
+      </w:r>
+      <w:proofErr w:type="spellEnd"/>
+      <w:r>
+        <w:rPr>
+          <w:lang w:val="en-US"/>
+        </w:rPr>
+        <w:t xml:space="preserve"> </w:t>
+      </w:r>
+      <w:proofErr w:type="spellStart"/>
+      <w:r>
+        <w:rPr>
+          <w:lang w:val="en-US"/>
+        </w:rPr>
+        <w:t>cụ</w:t>
+      </w:r>
+      <w:proofErr w:type="spellEnd"/>
+      <w:r>
+        <w:rPr>
+          <w:lang w:val="en-US"/>
+        </w:rPr>
+        <w:t xml:space="preserve">: </w:t>
+      </w:r>
+      <w:proofErr w:type="spellStart"/>
+      <w:r>
+        <w:rPr>
+          <w:lang w:val="en-US"/>
+        </w:rPr>
+        <w:t>Số</w:t>
+      </w:r>
+      <w:proofErr w:type="spellEnd"/>
+      <w:r>
+        <w:rPr>
+          <w:lang w:val="en-US"/>
+        </w:rPr>
+        <w:t xml:space="preserve"> </w:t>
+      </w:r>
+      <w:proofErr w:type="spellStart"/>
+      <w:r>
+        <w:rPr>
+          <w:lang w:val="en-US"/>
+        </w:rPr>
+        <w:t>lô</w:t>
+      </w:r>
+      <w:proofErr w:type="spellEnd"/>
+      <w:r>
+        <w:rPr>
+          <w:lang w:val="en-US"/>
+        </w:rPr>
+        <w:t xml:space="preserve"> </w:t>
+      </w:r>
+      <w:proofErr w:type="spellStart"/>
+      <w:r>
+        <w:rPr>
+          <w:lang w:val="en-US"/>
+        </w:rPr>
+        <w:t>hàng</w:t>
+      </w:r>
+      <w:proofErr w:type="spellEnd"/>
+      <w:r>
+        <w:rPr>
+          <w:lang w:val="en-US"/>
+        </w:rPr>
+        <w:t xml:space="preserve">; </w:t>
+      </w:r>
+      <w:r>
+        <w:t>Số lượng nhậ</w:t>
+      </w:r>
+      <w:r>
+        <w:t>p</w:t>
+      </w:r>
+      <w:r>
+        <w:rPr>
+          <w:lang w:val="en-US"/>
+        </w:rPr>
+        <w:t>,</w:t>
+      </w:r>
+      <w:r>
+        <w:t xml:space="preserve"> xuất kho</w:t>
+      </w:r>
+      <w:r>
+        <w:rPr>
+          <w:lang w:val="en-US"/>
+        </w:rPr>
+        <w:t xml:space="preserve">; </w:t>
+      </w:r>
+      <w:proofErr w:type="spellStart"/>
+      <w:r>
+        <w:rPr>
+          <w:lang w:val="en-US"/>
+        </w:rPr>
+        <w:t>Chất</w:t>
+      </w:r>
+      <w:proofErr w:type="spellEnd"/>
+      <w:r>
+        <w:rPr>
+          <w:lang w:val="en-US"/>
+        </w:rPr>
+        <w:t xml:space="preserve"> </w:t>
+      </w:r>
+      <w:proofErr w:type="spellStart"/>
+      <w:r>
+        <w:rPr>
+          <w:lang w:val="en-US"/>
+        </w:rPr>
+        <w:t>lượng</w:t>
+      </w:r>
+      <w:proofErr w:type="spellEnd"/>
+      <w:r>
+        <w:rPr>
+          <w:lang w:val="en-US"/>
+        </w:rPr>
+        <w:t xml:space="preserve"> &amp;</w:t>
+      </w:r>
+      <w:r>
+        <w:rPr>
+          <w:lang w:val="en-US"/>
+        </w:rPr>
+        <w:t xml:space="preserve"> </w:t>
+      </w:r>
+      <w:proofErr w:type="spellStart"/>
+      <w:r>
+        <w:rPr>
+          <w:lang w:val="en-US"/>
+        </w:rPr>
+        <w:t>tình</w:t>
+      </w:r>
+      <w:proofErr w:type="spellEnd"/>
+      <w:r>
+        <w:rPr>
+          <w:lang w:val="en-US"/>
+        </w:rPr>
+        <w:t xml:space="preserve"> </w:t>
+      </w:r>
+      <w:proofErr w:type="spellStart"/>
+      <w:r>
+        <w:rPr>
+          <w:lang w:val="en-US"/>
+        </w:rPr>
+        <w:t>trạng</w:t>
+      </w:r>
+      <w:proofErr w:type="spellEnd"/>
+      <w:r>
+        <w:rPr>
+          <w:lang w:val="en-US"/>
+        </w:rPr>
+        <w:t xml:space="preserve">; </w:t>
+      </w:r>
+      <w:proofErr w:type="spellStart"/>
+      <w:r>
+        <w:rPr>
+          <w:lang w:val="en-US"/>
+        </w:rPr>
+        <w:t>Hạn</w:t>
+      </w:r>
+      <w:proofErr w:type="spellEnd"/>
+      <w:r>
+        <w:rPr>
+          <w:lang w:val="en-US"/>
+        </w:rPr>
+        <w:t xml:space="preserve"> </w:t>
+      </w:r>
+      <w:proofErr w:type="spellStart"/>
+      <w:r>
+        <w:rPr>
+          <w:lang w:val="en-US"/>
+        </w:rPr>
+        <w:t>sử</w:t>
+      </w:r>
+      <w:proofErr w:type="spellEnd"/>
+      <w:r>
+        <w:rPr>
+          <w:lang w:val="en-US"/>
+        </w:rPr>
+        <w:t xml:space="preserve"> </w:t>
+      </w:r>
+      <w:proofErr w:type="spellStart"/>
+      <w:r>
+        <w:rPr>
+          <w:lang w:val="en-US"/>
+        </w:rPr>
+        <w:t>dụng</w:t>
+      </w:r>
+      <w:proofErr w:type="spellEnd"/>
+      <w:r>
+        <w:rPr>
+          <w:lang w:val="en-US"/>
+        </w:rPr>
+        <w:t>.</w:t>
+      </w:r>
+    </w:p>
+    <w:p>
+      <w:pPr>
+        <w:rPr>
+          <w:lang w:val="en-US"/>
+        </w:rPr>
+      </w:pPr>
+      <w:proofErr w:type="spellStart"/>
+      <w:r>
+        <w:rPr>
+          <w:lang w:val="en-US"/>
+        </w:rPr>
+        <w:t>Lịch</w:t>
+      </w:r>
+      <w:proofErr w:type="spellEnd"/>
+      <w:r>
+        <w:rPr>
+          <w:lang w:val="en-US"/>
+        </w:rPr>
+        <w:t xml:space="preserve"> </w:t>
+      </w:r>
+      <w:proofErr w:type="spellStart"/>
+      <w:r>
+        <w:rPr>
+          <w:lang w:val="en-US"/>
+        </w:rPr>
+        <w:t>làm</w:t>
+      </w:r>
+      <w:proofErr w:type="spellEnd"/>
+      <w:r>
+        <w:rPr>
+          <w:lang w:val="en-US"/>
+        </w:rPr>
+        <w:t xml:space="preserve"> </w:t>
+      </w:r>
+      <w:proofErr w:type="spellStart"/>
+      <w:r>
+        <w:rPr>
+          <w:lang w:val="en-US"/>
+        </w:rPr>
+        <w:t>việc</w:t>
+      </w:r>
+      <w:proofErr w:type="spellEnd"/>
+      <w:r>
+        <w:rPr>
+          <w:lang w:val="en-US"/>
+        </w:rPr>
+        <w:t xml:space="preserve">, </w:t>
+      </w:r>
+      <w:proofErr w:type="spellStart"/>
+      <w:r>
+        <w:rPr>
+          <w:lang w:val="en-US"/>
+        </w:rPr>
+        <w:t>t</w:t>
+      </w:r>
+      <w:r>
+        <w:rPr>
+          <w:lang w:val="en-US"/>
+        </w:rPr>
+        <w:t>hời</w:t>
       </w:r>
       <w:proofErr w:type="spellEnd"/>
       <w:r>
@@ -480,6 +1026,12 @@
         <w:t>viên</w:t>
       </w:r>
       <w:proofErr w:type="spellEnd"/>
+      <w:r>
+        <w:rPr>
+          <w:lang w:val="en-US"/>
+        </w:rPr>
+        <w:t>.</w:t>
+      </w:r>
     </w:p>
     <w:p>
       <w:r>
@@ -491,72 +1043,227 @@
         <w:pStyle w:val="Heading3"/>
         <w:ind w:firstLine="720"/>
       </w:pPr>
-      <w:bookmarkStart w:id="6" w:name="_rrqtwqp5gcyp" w:colFirst="0" w:colLast="0"/>
-      <w:bookmarkEnd w:id="6"/>
+      <w:bookmarkStart w:id="7" w:name="_rrqtwqp5gcyp" w:colFirst="0" w:colLast="0"/>
+      <w:bookmarkEnd w:id="7"/>
       <w:r>
         <w:t>Output:</w:t>
       </w:r>
     </w:p>
     <w:p>
+      <w:pPr>
+        <w:rPr>
+          <w:lang w:val="en-US"/>
+        </w:rPr>
+      </w:pPr>
+      <w:proofErr w:type="spellStart"/>
+      <w:r>
+        <w:rPr>
+          <w:lang w:val="en-US"/>
+        </w:rPr>
+        <w:t>Gợi</w:t>
+      </w:r>
+      <w:proofErr w:type="spellEnd"/>
+      <w:r>
+        <w:rPr>
+          <w:lang w:val="en-US"/>
+        </w:rPr>
+        <w:t xml:space="preserve"> ý </w:t>
+      </w:r>
+      <w:proofErr w:type="spellStart"/>
+      <w:r>
+        <w:rPr>
+          <w:lang w:val="en-US"/>
+        </w:rPr>
+        <w:t>thứ</w:t>
+      </w:r>
+      <w:proofErr w:type="spellEnd"/>
+      <w:r>
+        <w:rPr>
+          <w:lang w:val="en-US"/>
+        </w:rPr>
+        <w:t xml:space="preserve"> </w:t>
+      </w:r>
+      <w:proofErr w:type="spellStart"/>
+      <w:r>
+        <w:rPr>
+          <w:lang w:val="en-US"/>
+        </w:rPr>
+        <w:t>tự</w:t>
+      </w:r>
+      <w:proofErr w:type="spellEnd"/>
+      <w:r>
+        <w:rPr>
+          <w:lang w:val="en-US"/>
+        </w:rPr>
+        <w:t xml:space="preserve"> </w:t>
+      </w:r>
+      <w:proofErr w:type="spellStart"/>
+      <w:r>
+        <w:rPr>
+          <w:lang w:val="en-US"/>
+        </w:rPr>
+        <w:t>thực</w:t>
+      </w:r>
+      <w:proofErr w:type="spellEnd"/>
+      <w:r>
+        <w:rPr>
+          <w:lang w:val="en-US"/>
+        </w:rPr>
+        <w:t xml:space="preserve"> </w:t>
+      </w:r>
+      <w:proofErr w:type="spellStart"/>
+      <w:r>
+        <w:rPr>
+          <w:lang w:val="en-US"/>
+        </w:rPr>
+        <w:t>hiện</w:t>
+      </w:r>
+      <w:proofErr w:type="spellEnd"/>
+      <w:r>
+        <w:rPr>
+          <w:lang w:val="en-US"/>
+        </w:rPr>
+        <w:t xml:space="preserve"> order</w:t>
+      </w:r>
+      <w:r>
+        <w:rPr>
+          <w:lang w:val="en-US"/>
+        </w:rPr>
+        <w:t xml:space="preserve">, </w:t>
+      </w:r>
+      <w:proofErr w:type="spellStart"/>
+      <w:r>
+        <w:rPr>
+          <w:lang w:val="en-US"/>
+        </w:rPr>
+        <w:t>pha</w:t>
+      </w:r>
+      <w:proofErr w:type="spellEnd"/>
+      <w:r>
+        <w:rPr>
+          <w:lang w:val="en-US"/>
+        </w:rPr>
+        <w:t xml:space="preserve"> </w:t>
+      </w:r>
+      <w:proofErr w:type="spellStart"/>
+      <w:r>
+        <w:rPr>
+          <w:lang w:val="en-US"/>
+        </w:rPr>
+        <w:t>chế</w:t>
+      </w:r>
+      <w:proofErr w:type="spellEnd"/>
+      <w:r>
+        <w:rPr>
+          <w:lang w:val="en-US"/>
+        </w:rPr>
+        <w:t>.</w:t>
+      </w:r>
+    </w:p>
+    <w:p>
+      <w:pPr>
+        <w:rPr>
+          <w:lang w:val="en-US"/>
+        </w:rPr>
+      </w:pPr>
+      <w:r>
+        <w:t xml:space="preserve">Danh sách </w:t>
+      </w:r>
+      <w:proofErr w:type="spellStart"/>
+      <w:r>
+        <w:rPr>
+          <w:lang w:val="en-US"/>
+        </w:rPr>
+        <w:t>bàn</w:t>
+      </w:r>
+      <w:proofErr w:type="spellEnd"/>
+      <w:r>
+        <w:rPr>
+          <w:lang w:val="en-US"/>
+        </w:rPr>
+        <w:t xml:space="preserve"> </w:t>
+      </w:r>
+      <w:r>
+        <w:t>trống</w:t>
+      </w:r>
+      <w:r>
+        <w:rPr>
+          <w:lang w:val="en-US"/>
+        </w:rPr>
+        <w:t>.</w:t>
+      </w:r>
+    </w:p>
+    <w:p>
+      <w:pPr>
+        <w:rPr>
+          <w:lang w:val="en-US"/>
+        </w:rPr>
+      </w:pPr>
+      <w:r>
+        <w:t xml:space="preserve">Tính </w:t>
+      </w:r>
+      <w:proofErr w:type="spellStart"/>
+      <w:r>
+        <w:rPr>
+          <w:lang w:val="en-US"/>
+        </w:rPr>
+        <w:t>hóa</w:t>
+      </w:r>
+      <w:proofErr w:type="spellEnd"/>
+      <w:r>
+        <w:rPr>
+          <w:lang w:val="en-US"/>
+        </w:rPr>
+        <w:t xml:space="preserve"> </w:t>
+      </w:r>
+      <w:proofErr w:type="spellStart"/>
+      <w:r>
+        <w:rPr>
+          <w:lang w:val="en-US"/>
+        </w:rPr>
+        <w:t>đơn</w:t>
+      </w:r>
+      <w:proofErr w:type="spellEnd"/>
+      <w:r>
+        <w:t xml:space="preserve"> cho khách</w:t>
+      </w:r>
+      <w:r>
+        <w:rPr>
+          <w:lang w:val="en-US"/>
+        </w:rPr>
+        <w:t>.</w:t>
+      </w:r>
+    </w:p>
+    <w:p>
+      <w:pPr>
+        <w:rPr>
+          <w:lang w:val="en-US"/>
+        </w:rPr>
+      </w:pPr>
+      <w:r>
+        <w:t>Tính hàng hóa đã bán theo ngày, tháng</w:t>
+      </w:r>
+      <w:r>
+        <w:rPr>
+          <w:lang w:val="en-US"/>
+        </w:rPr>
+        <w:t>.</w:t>
+      </w:r>
+    </w:p>
+    <w:p>
+      <w:pPr>
+        <w:rPr>
+          <w:lang w:val="en-US"/>
+        </w:rPr>
+      </w:pPr>
       <w:r>
         <w:t>Tổng doanh thu theo ngày, tháng, năm</w:t>
       </w:r>
-    </w:p>
-    <w:p>
-      <w:r>
-        <w:t xml:space="preserve">Tính </w:t>
-      </w:r>
-      <w:proofErr w:type="spellStart"/>
-      <w:r>
-        <w:rPr>
-          <w:lang w:val="en-US"/>
-        </w:rPr>
-        <w:t>hóa</w:t>
-      </w:r>
-      <w:proofErr w:type="spellEnd"/>
-      <w:r>
-        <w:rPr>
-          <w:lang w:val="en-US"/>
-        </w:rPr>
-        <w:t xml:space="preserve"> </w:t>
-      </w:r>
-      <w:proofErr w:type="spellStart"/>
-      <w:r>
-        <w:rPr>
-          <w:lang w:val="en-US"/>
-        </w:rPr>
-        <w:t>đơn</w:t>
-      </w:r>
-      <w:proofErr w:type="spellEnd"/>
-      <w:r>
-        <w:t xml:space="preserve"> cho khách</w:t>
-      </w:r>
-    </w:p>
-    <w:p>
-      <w:r>
-        <w:t>Tính hàng hóa đã bán theo ngày, tháng</w:t>
-      </w:r>
-    </w:p>
-    <w:p>
-      <w:r>
-        <w:t xml:space="preserve">Danh sách </w:t>
-      </w:r>
-      <w:proofErr w:type="spellStart"/>
-      <w:r>
-        <w:rPr>
-          <w:lang w:val="en-US"/>
-        </w:rPr>
-        <w:t>bàn</w:t>
-      </w:r>
-      <w:proofErr w:type="spellEnd"/>
-      <w:r>
-        <w:rPr>
-          <w:lang w:val="en-US"/>
-        </w:rPr>
-        <w:t xml:space="preserve"> </w:t>
-      </w:r>
-      <w:r>
-        <w:t>trống</w:t>
+      <w:r>
+        <w:rPr>
+          <w:lang w:val="en-US"/>
+        </w:rPr>
+        <w:t>.</w:t>
       </w:r>
     </w:p>
     <w:p>
@@ -584,6 +1291,68 @@
         <w:rPr>
           <w:lang w:val="en-US"/>
         </w:rPr>
+        <w:t>thời</w:t>
+      </w:r>
+      <w:proofErr w:type="spellEnd"/>
+      <w:r>
+        <w:rPr>
+          <w:lang w:val="en-US"/>
+        </w:rPr>
+        <w:t xml:space="preserve"> </w:t>
+      </w:r>
+      <w:proofErr w:type="spellStart"/>
+      <w:r>
+        <w:rPr>
+          <w:lang w:val="en-US"/>
+        </w:rPr>
+        <w:t>gian</w:t>
+      </w:r>
+      <w:proofErr w:type="spellEnd"/>
+      <w:r>
+        <w:rPr>
+          <w:lang w:val="en-US"/>
+        </w:rPr>
+        <w:t xml:space="preserve"> </w:t>
+      </w:r>
+      <w:proofErr w:type="spellStart"/>
+      <w:r>
+        <w:rPr>
+          <w:lang w:val="en-US"/>
+        </w:rPr>
+        <w:t>làm</w:t>
+      </w:r>
+      <w:proofErr w:type="spellEnd"/>
+      <w:r>
+        <w:rPr>
+          <w:lang w:val="en-US"/>
+        </w:rPr>
+        <w:t xml:space="preserve"> </w:t>
+      </w:r>
+      <w:proofErr w:type="spellStart"/>
+      <w:r>
+        <w:rPr>
+          <w:lang w:val="en-US"/>
+        </w:rPr>
+        <w:t>việc</w:t>
+      </w:r>
+      <w:proofErr w:type="spellEnd"/>
+      <w:r>
+        <w:rPr>
+          <w:lang w:val="en-US"/>
+        </w:rPr>
+        <w:t>,</w:t>
+      </w:r>
+      <w:r>
+        <w:rPr>
+          <w:lang w:val="en-US"/>
+        </w:rPr>
+        <w:t xml:space="preserve"> </w:t>
+      </w:r>
+      <w:proofErr w:type="spellStart"/>
+      <w:r>
+        <w:rPr>
+          <w:lang w:val="en-US"/>
+        </w:rPr>
         <w:t>lương</w:t>
       </w:r>
       <w:proofErr w:type="spellEnd"/>
@@ -615,6 +1384,12 @@
         <w:t>viên</w:t>
       </w:r>
       <w:proofErr w:type="spellEnd"/>
+      <w:r>
+        <w:rPr>
+          <w:lang w:val="en-US"/>
+        </w:rPr>
+        <w:t>.</w:t>
+      </w:r>
     </w:p>
     <w:p>
       <w:pPr>
@@ -624,8 +1399,8 @@
           <w:numId w:val="1"/>
         </w:numPr>
       </w:pPr>
-      <w:bookmarkStart w:id="7" w:name="_ug9vzfcuq6zb" w:colFirst="0" w:colLast="0"/>
-      <w:bookmarkEnd w:id="7"/>
+      <w:bookmarkStart w:id="8" w:name="_ug9vzfcuq6zb" w:colFirst="0" w:colLast="0"/>
+      <w:bookmarkEnd w:id="8"/>
       <w:r>
         <w:lastRenderedPageBreak/>
         <w:t>Các kỹ thuật sẽ sử dụng</w:t>
@@ -635,8 +1410,8 @@
       <w:pPr>
         <w:pStyle w:val="Heading3"/>
       </w:pPr>
-      <w:bookmarkStart w:id="8" w:name="_2r1ptrac2fih" w:colFirst="0" w:colLast="0"/>
-      <w:bookmarkEnd w:id="8"/>
+      <w:bookmarkStart w:id="9" w:name="_2r1ptrac2fih" w:colFirst="0" w:colLast="0"/>
+      <w:bookmarkEnd w:id="9"/>
       <w:r>
         <w:t>Ngôn ngữ lập trình:</w:t>
       </w:r>
@@ -664,8 +1439,8 @@
       <w:pPr>
         <w:pStyle w:val="Heading3"/>
       </w:pPr>
-      <w:bookmarkStart w:id="9" w:name="_nj3cp9wc6cvg" w:colFirst="0" w:colLast="0"/>
-      <w:bookmarkEnd w:id="9"/>
+      <w:bookmarkStart w:id="10" w:name="_nj3cp9wc6cvg" w:colFirst="0" w:colLast="0"/>
+      <w:bookmarkEnd w:id="10"/>
       <w:r>
         <w:t>Ứng dụng:</w:t>
       </w:r>
@@ -679,8 +1454,8 @@
       <w:pPr>
         <w:pStyle w:val="Heading3"/>
       </w:pPr>
-      <w:bookmarkStart w:id="10" w:name="_l2x3y15x013y" w:colFirst="0" w:colLast="0"/>
-      <w:bookmarkEnd w:id="10"/>
+      <w:bookmarkStart w:id="11" w:name="_l2x3y15x013y" w:colFirst="0" w:colLast="0"/>
+      <w:bookmarkEnd w:id="11"/>
       <w:r>
         <w:t>Kỹ thuật lập trình:</w:t>
       </w:r>
@@ -694,8 +1469,8 @@
       <w:pPr>
         <w:pStyle w:val="Heading3"/>
       </w:pPr>
-      <w:bookmarkStart w:id="11" w:name="_csdjzt38wu7f" w:colFirst="0" w:colLast="0"/>
-      <w:bookmarkEnd w:id="11"/>
+      <w:bookmarkStart w:id="12" w:name="_csdjzt38wu7f" w:colFirst="0" w:colLast="0"/>
+      <w:bookmarkEnd w:id="12"/>
       <w:r>
         <w:t xml:space="preserve">Cơ sở dữ liệu: </w:t>
       </w:r>
@@ -715,8 +1490,8 @@
       <w:pPr>
         <w:pStyle w:val="Heading3"/>
       </w:pPr>
-      <w:bookmarkStart w:id="12" w:name="_3f60t9dmym1i" w:colFirst="0" w:colLast="0"/>
-      <w:bookmarkEnd w:id="12"/>
+      <w:bookmarkStart w:id="13" w:name="_3f60t9dmym1i" w:colFirst="0" w:colLast="0"/>
+      <w:bookmarkEnd w:id="13"/>
       <w:r>
         <w:t xml:space="preserve">Thuật toán:  </w:t>
       </w:r>
@@ -730,8 +1505,8 @@
           <w:numId w:val="1"/>
         </w:numPr>
       </w:pPr>
-      <w:bookmarkStart w:id="13" w:name="_p41f1quh5aaa" w:colFirst="0" w:colLast="0"/>
-      <w:bookmarkEnd w:id="13"/>
+      <w:bookmarkStart w:id="14" w:name="_p41f1quh5aaa" w:colFirst="0" w:colLast="0"/>
+      <w:bookmarkEnd w:id="14"/>
       <w:r>
         <w:t>Tài liệu tham khảo</w:t>
       </w:r>
@@ -751,10 +1526,7 @@
     </w:p>
     <w:p/>
     <w:p/>
-    <w:p>
-      <w:bookmarkStart w:id="14" w:name="_GoBack"/>
-      <w:bookmarkEnd w:id="14"/>
-    </w:p>
+    <w:p/>
     <w:sectPr>
       <w:pgSz w:w="11909" w:h="16834"/>
       <w:pgMar w:top="1440" w:right="1440" w:bottom="1440" w:left="1440" w:header="720" w:footer="720" w:gutter="0"/>
@@ -1866,12 +2638,9 @@
 </file>
 
 <file path=customXml/item1.xml><?xml version="1.0" encoding="utf-8"?>
-<?mso-contentType ?>
-<FormTemplates xmlns="http://schemas.microsoft.com/sharepoint/v3/contenttype/forms">
-  <Display>DocumentLibraryForm</Display>
-  <Edit>DocumentLibraryForm</Edit>
-  <New>DocumentLibraryForm</New>
-</FormTemplates>
+<p:properties xmlns:p="http://schemas.microsoft.com/office/2006/metadata/properties" xmlns:xsi="http://www.w3.org/2001/XMLSchema-instance" xmlns:pc="http://schemas.microsoft.com/office/infopath/2007/PartnerControls">
+  <documentManagement/>
+</p:properties>
 </file>
 
 <file path=customXml/item2.xml><?xml version="1.0" encoding="utf-8"?>
@@ -2007,15 +2776,19 @@
 </file>
 
 <file path=customXml/item3.xml><?xml version="1.0" encoding="utf-8"?>
-<p:properties xmlns:p="http://schemas.microsoft.com/office/2006/metadata/properties" xmlns:xsi="http://www.w3.org/2001/XMLSchema-instance" xmlns:pc="http://schemas.microsoft.com/office/infopath/2007/PartnerControls">
-  <documentManagement/>
-</p:properties>
+<?mso-contentType ?>
+<FormTemplates xmlns="http://schemas.microsoft.com/sharepoint/v3/contenttype/forms">
+  <Display>DocumentLibraryForm</Display>
+  <Edit>DocumentLibraryForm</Edit>
+  <New>DocumentLibraryForm</New>
+</FormTemplates>
 </file>
 
 <file path=customXml/itemProps1.xml><?xml version="1.0" encoding="utf-8"?>
-<ds:datastoreItem xmlns:ds="http://schemas.openxmlformats.org/officeDocument/2006/customXml" ds:itemID="{70014C41-419C-42A3-8872-63BA3345356A}">
+<ds:datastoreItem xmlns:ds="http://schemas.openxmlformats.org/officeDocument/2006/customXml" ds:itemID="{1F079676-DBD2-4974-BA1F-DE6CCA67B40C}">
   <ds:schemaRefs>
-    <ds:schemaRef ds:uri="http://schemas.microsoft.com/sharepoint/v3/contenttype/forms"/>
+    <ds:schemaRef ds:uri="http://schemas.microsoft.com/office/2006/metadata/properties"/>
+    <ds:schemaRef ds:uri="http://schemas.microsoft.com/office/infopath/2007/PartnerControls"/>
   </ds:schemaRefs>
 </ds:datastoreItem>
 </file>
@@ -2039,10 +2812,9 @@
 </file>
 
 <file path=customXml/itemProps3.xml><?xml version="1.0" encoding="utf-8"?>
-<ds:datastoreItem xmlns:ds="http://schemas.openxmlformats.org/officeDocument/2006/customXml" ds:itemID="{1F079676-DBD2-4974-BA1F-DE6CCA67B40C}">
+<ds:datastoreItem xmlns:ds="http://schemas.openxmlformats.org/officeDocument/2006/customXml" ds:itemID="{70014C41-419C-42A3-8872-63BA3345356A}">
   <ds:schemaRefs>
-    <ds:schemaRef ds:uri="http://schemas.microsoft.com/office/2006/metadata/properties"/>
-    <ds:schemaRef ds:uri="http://schemas.microsoft.com/office/infopath/2007/PartnerControls"/>
+    <ds:schemaRef ds:uri="http://schemas.microsoft.com/sharepoint/v3/contenttype/forms"/>
   </ds:schemaRefs>
 </ds:datastoreItem>
 </file>
</xml_diff>